<commit_message>
Send It platform updates
</commit_message>
<xml_diff>
--- a/public/magnebot/files/learning-journal-magnebot.docx
+++ b/public/magnebot/files/learning-journal-magnebot.docx
@@ -81,22 +81,13 @@
         <w:rPr>
           <w:rFonts w:ascii="Poppins Medium" w:eastAsia="Poppins Medium" w:hAnsi="Poppins Medium" w:cs="Poppins Medium"/>
         </w:rPr>
-        <w:t xml:space="preserve"> learning journal. Make sure that </w:t>
-      </w:r>
-      <w:r>
-        <w:rPr>
-          <w:rFonts w:ascii="Poppins Medium" w:eastAsia="Poppins Medium" w:hAnsi="Poppins Medium" w:cs="Poppins Medium"/>
-        </w:rPr>
-        <w:t>you keep it updated as you progress through the Project. Your teacher will let you know when to complete each step. Document both your successes and your failings as they provide the most important learning opportunities!</w:t>
+        <w:t xml:space="preserve"> learning journal. Make sure that you keep it updated as you progress through the Project. Your teacher will let you know when to complete each step. Document both your successes and your failings as they provide the most important learning opportunities!</w:t>
       </w:r>
     </w:p>
     <w:p/>
     <w:p>
       <w:r>
-        <w:t>To get started, please t</w:t>
-      </w:r>
-      <w:r>
-        <w:t>ype your name in the following box:</w:t>
+        <w:t>To get started, please type your name in the following box:</w:t>
       </w:r>
     </w:p>
     <w:tbl>
@@ -214,13 +205,7 @@
         <w:rPr>
           <w:b/>
         </w:rPr>
-        <w:t>.</w:t>
-      </w:r>
-      <w:r>
-        <w:rPr>
-          <w:b/>
-        </w:rPr>
-        <w:t xml:space="preserve"> </w:t>
+        <w:t xml:space="preserve">. </w:t>
       </w:r>
       <w:r>
         <w:t>Remember, an observation is what you can see, not what you think is happening!</w:t>
@@ -297,10 +282,7 @@
         <w:t xml:space="preserve"> </w:t>
       </w:r>
       <w:r>
-        <w:t>Remember, an inference is a short conclusion made based</w:t>
-      </w:r>
-      <w:r>
-        <w:t xml:space="preserve"> on evidence (observations).</w:t>
+        <w:t>Remember, an inference is a short conclusion made based on evidence (observations).</w:t>
       </w:r>
     </w:p>
     <w:tbl>
@@ -517,29 +499,11 @@
             <w:color w:val="1155CC"/>
             <w:u w:val="single"/>
           </w:rPr>
-          <w:t>https://app.createbase.co.nz/project/mag</w:t>
-        </w:r>
-        <w:r>
-          <w:rPr>
-            <w:color w:val="1155CC"/>
-            <w:u w:val="single"/>
-          </w:rPr>
-          <w:t>nebot/imagine</w:t>
+          <w:t>https://app.createbase.co.nz/project/magnebot/imagine</w:t>
         </w:r>
       </w:hyperlink>
       <w:r>
-        <w:t xml:space="preserve"> to complete. Discuss </w:t>
-      </w:r>
-      <w:proofErr w:type="gramStart"/>
-      <w:r>
-        <w:t>all of</w:t>
-      </w:r>
-      <w:proofErr w:type="gramEnd"/>
-      <w:r>
-        <w:t xml:space="preserve"> your answers as a team, but make sure that every member writes a summary in their own learning journal in the box below. Bullet points and incomplete sentences are acceptable. If you finish early, your teacher may </w:t>
-      </w:r>
-      <w:r>
-        <w:t>ask you to complete the second module as well.</w:t>
+        <w:t xml:space="preserve"> to complete. Discuss all of your answers as a team, but make sure that every member writes a summary in their own learning journal in the box below. Bullet points and incomplete sentences are acceptable. If you finish early, your teacher may ask you to complete the second module as well.</w:t>
       </w:r>
     </w:p>
     <w:tbl>
@@ -667,13 +631,7 @@
     </w:p>
     <w:p>
       <w:r>
-        <w:t>Your robot will need to perform a series of actions to so</w:t>
-      </w:r>
-      <w:r>
-        <w:t>lve the problem. At the end of the Imagine step, your teacher may have given you an opportunity to try to manually control the robotic arm using the “Give it a go” button on the Imagine step. If you haven’t done this yet, here is a link to try it out for y</w:t>
-      </w:r>
-      <w:r>
-        <w:t xml:space="preserve">ourself: </w:t>
+        <w:t xml:space="preserve">Your robot will need to perform a series of actions to solve the problem. At the end of the Imagine step, your teacher may have given you an opportunity to try to manually control the robotic arm using the “Give it a go” button on the Imagine step. If you haven’t done this yet, here is a link to try it out for yourself: </w:t>
       </w:r>
       <w:hyperlink r:id="rId9">
         <w:r>
@@ -687,50 +645,17 @@
     </w:p>
     <w:p>
       <w:r>
-        <w:t xml:space="preserve">When manually controlling the robot, you should be </w:t>
-      </w:r>
-      <w:proofErr w:type="gramStart"/>
-      <w:r>
-        <w:t>thinking about three things at all times</w:t>
-      </w:r>
-      <w:proofErr w:type="gramEnd"/>
-      <w:r>
-        <w:t>: what decisions am I making, wha</w:t>
-      </w:r>
-      <w:r>
-        <w:t>t information am I using to make these decisions, and what actions am I performing based on my decisions.</w:t>
-      </w:r>
-    </w:p>
-    <w:p>
-      <w:r>
-        <w:t xml:space="preserve">In this Project, you will be automating the action part of this process. You will construct a program that will tell </w:t>
-      </w:r>
-      <w:proofErr w:type="spellStart"/>
-      <w:r>
-        <w:t>MagneBot</w:t>
-      </w:r>
-      <w:proofErr w:type="spellEnd"/>
-      <w:r>
-        <w:t xml:space="preserve"> what actions to perform </w:t>
-      </w:r>
-      <w:r>
-        <w:t xml:space="preserve">in what order. </w:t>
-      </w:r>
-      <w:proofErr w:type="spellStart"/>
-      <w:r>
-        <w:t>MagneBot</w:t>
-      </w:r>
-      <w:proofErr w:type="spellEnd"/>
-      <w:r>
-        <w:t xml:space="preserve"> will not think for itself; it will always do exactly what you tell it. You, therefore, need to think about any problems that the robot might encounter in advance and account for them in your code.</w:t>
-      </w:r>
-    </w:p>
-    <w:p>
-      <w:r>
-        <w:t xml:space="preserve">To help you write your code, start </w:t>
-      </w:r>
-      <w:r>
-        <w:t>out by typing your answers to the following brief questions in the boxes below. You may want to use the manual controls to help answer these questions:</w:t>
+        <w:t>When manually controlling the robot, you should be thinking about three things at all times: what decisions am I making, what information am I using to make these decisions, and what actions am I performing based on my decisions.</w:t>
+      </w:r>
+    </w:p>
+    <w:p>
+      <w:r>
+        <w:t>In this Project, you will be automating the action part of this process. You will construct a program that will tell MagneBot what actions to perform in what order. MagneBot will not think for itself; it will always do exactly what you tell it. You, therefore, need to think about any problems that the robot might encounter in advance and account for them in your code.</w:t>
+      </w:r>
+    </w:p>
+    <w:p>
+      <w:r>
+        <w:t>To help you write your code, start out by typing your answers to the following brief questions in the boxes below. You may want to use the manual controls to help answer these questions:</w:t>
       </w:r>
     </w:p>
     <w:p>
@@ -747,13 +672,7 @@
         <w:rPr>
           <w:rFonts w:ascii="Poppins SemiBold" w:eastAsia="Poppins SemiBold" w:hAnsi="Poppins SemiBold" w:cs="Poppins SemiBold"/>
         </w:rPr>
-        <w:t>Do the rubbish bags always have to be in the centre of the magnetic sphere to pick them up? What would h</w:t>
-      </w:r>
-      <w:r>
-        <w:rPr>
-          <w:rFonts w:ascii="Poppins SemiBold" w:eastAsia="Poppins SemiBold" w:hAnsi="Poppins SemiBold" w:cs="Poppins SemiBold"/>
-        </w:rPr>
-        <w:t>appen if they were on the edge of the sphere (half inside)?</w:t>
+        <w:t>Do the rubbish bags always have to be in the centre of the magnetic sphere to pick them up? What would happen if they were on the edge of the sphere (half inside)?</w:t>
       </w:r>
     </w:p>
     <w:tbl>
@@ -944,27 +863,7 @@
         <w:rPr>
           <w:rFonts w:ascii="Poppins SemiBold" w:eastAsia="Poppins SemiBold" w:hAnsi="Poppins SemiBold" w:cs="Poppins SemiBold"/>
         </w:rPr>
-        <w:t xml:space="preserve">In the Create step, you will have access to two action blocks: “Move Arm” and “Magnetic Switch”. List the series of actions that we will need to perform to get one of the rubbish bags into a bin, </w:t>
-      </w:r>
-      <w:proofErr w:type="gramStart"/>
-      <w:r>
-        <w:rPr>
-          <w:rFonts w:ascii="Poppins SemiBold" w:eastAsia="Poppins SemiBold" w:hAnsi="Poppins SemiBold" w:cs="Poppins SemiBold"/>
-        </w:rPr>
-        <w:t>assuming that</w:t>
-      </w:r>
-      <w:proofErr w:type="gramEnd"/>
-      <w:r>
-        <w:rPr>
-          <w:rFonts w:ascii="Poppins SemiBold" w:eastAsia="Poppins SemiBold" w:hAnsi="Poppins SemiBold" w:cs="Poppins SemiBold"/>
-        </w:rPr>
-        <w:t xml:space="preserve"> the arm starts in the default position (you do</w:t>
-      </w:r>
-      <w:r>
-        <w:rPr>
-          <w:rFonts w:ascii="Poppins SemiBold" w:eastAsia="Poppins SemiBold" w:hAnsi="Poppins SemiBold" w:cs="Poppins SemiBold"/>
-        </w:rPr>
-        <w:t>n’t need to provide any coordinates).</w:t>
+        <w:t>In the Create step, you will have access to two action blocks: “Move Arm” and “Magnetic Switch”. List the series of actions that we will need to perform to get one of the rubbish bags into a bin, assuming that the arm starts in the default position (you don’t need to provide any coordinates).</w:t>
       </w:r>
     </w:p>
     <w:tbl>
@@ -1023,23 +922,12 @@
     </w:p>
     <w:p>
       <w:r>
-        <w:t xml:space="preserve">You can now return to the platform and create your answer as part of the Code step. Make sure that you </w:t>
-      </w:r>
-      <w:proofErr w:type="gramStart"/>
-      <w:r>
-        <w:t>refer back</w:t>
-      </w:r>
-      <w:proofErr w:type="gramEnd"/>
-      <w:r>
-        <w:t xml:space="preserve"> to the Research and Plan content in your learning journal or the platform whenever you get stuck!</w:t>
-      </w:r>
-    </w:p>
-    <w:p>
-      <w:r>
-        <w:t>When you have finished with Code, add a scre</w:t>
-      </w:r>
-      <w:r>
-        <w:t>enshot of your final solution below showing the success screen as well as either the Flow or text code. Then, write a brief explanation of how it works, including any problems that you encountered along the way and how you overcame them:</w:t>
+        <w:t>You can now return to the platform and create your answer as part of the Code step. Make sure that you refer back to the Research and Plan content in your learning journal or the platform whenever you get stuck!</w:t>
+      </w:r>
+    </w:p>
+    <w:p>
+      <w:r>
+        <w:t>When you have finished with Code, add a screenshot of your final solution below showing the success screen as well as either the Flow or text code. Then, write a brief explanation of how it works, including any problems that you encountered along the way and how you overcame them:</w:t>
       </w:r>
     </w:p>
     <w:tbl>
@@ -1100,15 +988,12 @@
       <w:bookmarkStart w:id="10" w:name="_agfbq3dcdg8o" w:colFirst="0" w:colLast="0"/>
       <w:bookmarkEnd w:id="10"/>
       <w:r>
-        <w:t>Step 4: Improv</w:t>
-      </w:r>
-      <w:r>
-        <w:t>e</w:t>
-      </w:r>
-    </w:p>
-    <w:p>
-      <w:r>
-        <w:t>Add comments and a screenshot of your final Improve solution below. You may also want to provide multiple screenshots throughout your development to highlight how your solution improved over time::</w:t>
+        <w:t>Step 4: Improve</w:t>
+      </w:r>
+    </w:p>
+    <w:p>
+      <w:r>
+        <w:t>Add comments and a screenshot of your final Improve solution below. You may also want to provide multiple screenshots throughout your development to highlight how your solution improved over time:</w:t>
       </w:r>
     </w:p>
     <w:tbl>
@@ -1178,15 +1063,7 @@
         </w:numPr>
       </w:pPr>
       <w:r>
-        <w:t xml:space="preserve">If you had more time available, how could you potentially improve your solution? If your solution to the Create step didn’t work, </w:t>
-      </w:r>
-      <w:proofErr w:type="gramStart"/>
-      <w:r>
-        <w:t>try</w:t>
-      </w:r>
-      <w:proofErr w:type="gramEnd"/>
-      <w:r>
-        <w:t xml:space="preserve"> and explain why.</w:t>
+        <w:t>If you had more time available, how could you potentially improve your solution? If your solution to the Create step didn’t work, try and explain why.</w:t>
       </w:r>
     </w:p>
     <w:tbl>
@@ -1238,10 +1115,7 @@
         </w:numPr>
       </w:pPr>
       <w:r>
-        <w:t xml:space="preserve">Think </w:t>
-      </w:r>
-      <w:r>
-        <w:t>about what you achieved during the project. What are you most proud of?</w:t>
+        <w:t>Think about what you achieved during the project. What are you most proud of?</w:t>
       </w:r>
     </w:p>
     <w:tbl>

</xml_diff>

<commit_message>
Updated MagneBot learning journal
</commit_message>
<xml_diff>
--- a/public/magnebot/files/learning-journal-magnebot.docx
+++ b/public/magnebot/files/learning-journal-magnebot.docx
@@ -12,16 +12,16 @@
           <w:noProof/>
         </w:rPr>
         <w:drawing>
-          <wp:inline distT="114300" distB="114300" distL="114300" distR="114300" wp14:anchorId="30FA6ABF" wp14:editId="11DDED24">
+          <wp:inline distT="114300" distB="114300" distL="114300" distR="114300" wp14:anchorId="6E13DBA9" wp14:editId="0ADEDFD4">
             <wp:extent cx="3855600" cy="1080000"/>
             <wp:effectExtent l="0" t="0" r="0" b="0"/>
-            <wp:docPr id="3" name="image3.png"/>
+            <wp:docPr id="3" name="image2.png"/>
             <wp:cNvGraphicFramePr/>
             <a:graphic xmlns:a="http://schemas.openxmlformats.org/drawingml/2006/main">
               <a:graphicData uri="http://schemas.openxmlformats.org/drawingml/2006/picture">
                 <pic:pic xmlns:pic="http://schemas.openxmlformats.org/drawingml/2006/picture">
                   <pic:nvPicPr>
-                    <pic:cNvPr id="0" name="image3.png"/>
+                    <pic:cNvPr id="0" name="image2.png"/>
                     <pic:cNvPicPr preferRelativeResize="0"/>
                   </pic:nvPicPr>
                   <pic:blipFill>
@@ -54,8 +54,6 @@
           <w:rFonts w:ascii="Poppins Medium" w:eastAsia="Poppins Medium" w:hAnsi="Poppins Medium" w:cs="Poppins Medium"/>
         </w:rPr>
       </w:pPr>
-      <w:bookmarkStart w:id="0" w:name="_fd1y1jmw8gp4" w:colFirst="0" w:colLast="0"/>
-      <w:bookmarkEnd w:id="0"/>
       <w:r>
         <w:rPr>
           <w:rFonts w:ascii="Poppins Medium" w:eastAsia="Poppins Medium" w:hAnsi="Poppins Medium" w:cs="Poppins Medium"/>
@@ -64,6 +62,11 @@
       </w:r>
     </w:p>
     <w:p>
+      <w:pPr>
+        <w:rPr>
+          <w:rFonts w:ascii="Poppins Medium" w:eastAsia="Poppins Medium" w:hAnsi="Poppins Medium" w:cs="Poppins Medium"/>
+        </w:rPr>
+      </w:pPr>
       <w:r>
         <w:rPr>
           <w:rFonts w:ascii="Poppins Medium" w:eastAsia="Poppins Medium" w:hAnsi="Poppins Medium" w:cs="Poppins Medium"/>
@@ -81,13 +84,28 @@
         <w:rPr>
           <w:rFonts w:ascii="Poppins Medium" w:eastAsia="Poppins Medium" w:hAnsi="Poppins Medium" w:cs="Poppins Medium"/>
         </w:rPr>
-        <w:t xml:space="preserve"> learning journal. Make sure that you keep it updated as you progress through the Project. Your teacher will let you know when to complete each step. Document both your successes and your failings as they provide the most important learning opportunities!</w:t>
-      </w:r>
-    </w:p>
-    <w:p/>
-    <w:p>
-      <w:r>
-        <w:t>To get started, please type your name in the following box:</w:t>
+        <w:t xml:space="preserve"> learning journal. Make sure that </w:t>
+      </w:r>
+      <w:r>
+        <w:rPr>
+          <w:rFonts w:ascii="Poppins Medium" w:eastAsia="Poppins Medium" w:hAnsi="Poppins Medium" w:cs="Poppins Medium"/>
+        </w:rPr>
+        <w:t>you keep it updated as you progress through the Project. Your teacher will let you know when to complete each step. Document both your successes and your failings as they provide the most important learning opportunities!</w:t>
+      </w:r>
+    </w:p>
+    <w:p>
+      <w:pPr>
+        <w:rPr>
+          <w:rFonts w:ascii="Poppins Medium" w:eastAsia="Poppins Medium" w:hAnsi="Poppins Medium" w:cs="Poppins Medium"/>
+        </w:rPr>
+      </w:pPr>
+    </w:p>
+    <w:p>
+      <w:r>
+        <w:t>To get started, please t</w:t>
+      </w:r>
+      <w:r>
+        <w:t>ype your name in the following box:</w:t>
       </w:r>
     </w:p>
     <w:tbl>
@@ -136,14 +154,12 @@
       <w:pPr>
         <w:pStyle w:val="Heading1"/>
         <w:rPr>
-          <w:b w:val="0"/>
-          <w:bCs/>
-          <w:sz w:val="20"/>
-          <w:szCs w:val="20"/>
-        </w:rPr>
-      </w:pPr>
-      <w:bookmarkStart w:id="1" w:name="_phqi63vp370z" w:colFirst="0" w:colLast="0"/>
-      <w:bookmarkEnd w:id="1"/>
+          <w:sz w:val="22"/>
+          <w:szCs w:val="22"/>
+        </w:rPr>
+      </w:pPr>
+      <w:bookmarkStart w:id="0" w:name="_phqi63vp370z" w:colFirst="0" w:colLast="0"/>
+      <w:bookmarkEnd w:id="0"/>
     </w:p>
     <w:p>
       <w:pPr>
@@ -161,8 +177,8 @@
           <w:szCs w:val="32"/>
         </w:rPr>
       </w:pPr>
-      <w:bookmarkStart w:id="2" w:name="_tvpm52l5cn2w" w:colFirst="0" w:colLast="0"/>
-      <w:bookmarkEnd w:id="2"/>
+      <w:bookmarkStart w:id="1" w:name="_tvpm52l5cn2w" w:colFirst="0" w:colLast="0"/>
+      <w:bookmarkEnd w:id="1"/>
       <w:r>
         <w:rPr>
           <w:sz w:val="32"/>
@@ -205,7 +221,13 @@
         <w:rPr>
           <w:b/>
         </w:rPr>
-        <w:t xml:space="preserve">. </w:t>
+        <w:t>.</w:t>
+      </w:r>
+      <w:r>
+        <w:rPr>
+          <w:b/>
+        </w:rPr>
+        <w:t xml:space="preserve"> </w:t>
       </w:r>
       <w:r>
         <w:t>Remember, an observation is what you can see, not what you think is happening!</w:t>
@@ -282,7 +304,10 @@
         <w:t xml:space="preserve"> </w:t>
       </w:r>
       <w:r>
-        <w:t>Remember, an inference is a short conclusion made based on evidence (observations).</w:t>
+        <w:t>Remember, an inference is a short conclusion made based</w:t>
+      </w:r>
+      <w:r>
+        <w:t xml:space="preserve"> on evidence (observations).</w:t>
       </w:r>
     </w:p>
     <w:tbl>
@@ -472,18 +497,18 @@
       <w:pPr>
         <w:pStyle w:val="Heading1"/>
       </w:pPr>
-      <w:bookmarkStart w:id="3" w:name="_6o7dkfgx5bp5" w:colFirst="0" w:colLast="0"/>
+      <w:bookmarkStart w:id="2" w:name="_6o7dkfgx5bp5" w:colFirst="0" w:colLast="0"/>
+      <w:bookmarkEnd w:id="2"/>
+      <w:r>
+        <w:br w:type="page"/>
+      </w:r>
+    </w:p>
+    <w:p>
+      <w:pPr>
+        <w:pStyle w:val="Heading1"/>
+      </w:pPr>
+      <w:bookmarkStart w:id="3" w:name="_r55393uk0ubp" w:colFirst="0" w:colLast="0"/>
       <w:bookmarkEnd w:id="3"/>
-      <w:r>
-        <w:br w:type="page"/>
-      </w:r>
-    </w:p>
-    <w:p>
-      <w:pPr>
-        <w:pStyle w:val="Heading1"/>
-      </w:pPr>
-      <w:bookmarkStart w:id="4" w:name="_r55393uk0ubp" w:colFirst="0" w:colLast="0"/>
-      <w:bookmarkEnd w:id="4"/>
       <w:r>
         <w:lastRenderedPageBreak/>
         <w:t>Step 2: Imagine</w:t>
@@ -499,11 +524,29 @@
             <w:color w:val="1155CC"/>
             <w:u w:val="single"/>
           </w:rPr>
-          <w:t>https://app.createbase.co.nz/project/magnebot/imagine</w:t>
+          <w:t>https://app.createbase.co.nz/project/mag</w:t>
+        </w:r>
+        <w:r>
+          <w:rPr>
+            <w:color w:val="1155CC"/>
+            <w:u w:val="single"/>
+          </w:rPr>
+          <w:t>nebot/imagine</w:t>
         </w:r>
       </w:hyperlink>
       <w:r>
-        <w:t xml:space="preserve"> to complete. Discuss all of your answers as a team, but make sure that every member writes a summary in their own learning journal in the box below. Bullet points and incomplete sentences are acceptable. If you finish early, your teacher may ask you to complete the second module as well.</w:t>
+        <w:t xml:space="preserve"> to complete. Discuss </w:t>
+      </w:r>
+      <w:proofErr w:type="gramStart"/>
+      <w:r>
+        <w:t>all of</w:t>
+      </w:r>
+      <w:proofErr w:type="gramEnd"/>
+      <w:r>
+        <w:t xml:space="preserve"> your answers as a team, but make sure that every member writes a summary in their own learning journal in the box below. Bullet points and incomplete sentences are acceptable. If you finish early, your teacher may </w:t>
+      </w:r>
+      <w:r>
+        <w:t>ask you to complete the second module as well.</w:t>
       </w:r>
     </w:p>
     <w:tbl>
@@ -566,8 +609,8 @@
       <w:pPr>
         <w:pStyle w:val="Heading1"/>
       </w:pPr>
-      <w:bookmarkStart w:id="5" w:name="_qavafd92czfk" w:colFirst="0" w:colLast="0"/>
-      <w:bookmarkEnd w:id="5"/>
+      <w:bookmarkStart w:id="4" w:name="_qavafd92czfk" w:colFirst="0" w:colLast="0"/>
+      <w:bookmarkEnd w:id="4"/>
       <w:r>
         <w:lastRenderedPageBreak/>
         <w:t>Step 3: Create</w:t>
@@ -581,8 +624,8 @@
           <w:szCs w:val="32"/>
         </w:rPr>
       </w:pPr>
-      <w:bookmarkStart w:id="6" w:name="_1ozu6drttfdq" w:colFirst="0" w:colLast="0"/>
-      <w:bookmarkEnd w:id="6"/>
+      <w:bookmarkStart w:id="5" w:name="_1ozu6drttfdq" w:colFirst="0" w:colLast="0"/>
+      <w:bookmarkEnd w:id="5"/>
       <w:r>
         <w:rPr>
           <w:sz w:val="32"/>
@@ -595,8 +638,8 @@
       <w:pPr>
         <w:pStyle w:val="Heading3"/>
       </w:pPr>
-      <w:bookmarkStart w:id="7" w:name="_jfzzt95w8umv" w:colFirst="0" w:colLast="0"/>
-      <w:bookmarkEnd w:id="7"/>
+      <w:bookmarkStart w:id="6" w:name="_jfzzt95w8umv" w:colFirst="0" w:colLast="0"/>
+      <w:bookmarkEnd w:id="6"/>
       <w:r>
         <w:t>Research</w:t>
       </w:r>
@@ -611,7 +654,7 @@
             <w:color w:val="1155CC"/>
             <w:u w:val="single"/>
           </w:rPr>
-          <w:t>https://app.createbase.co.nz/project/magnebot/research</w:t>
+          <w:t>https://app.createbase.co.nz/project/magnebot/create/Sequential%20programming/research</w:t>
         </w:r>
       </w:hyperlink>
       <w:r>
@@ -623,15 +666,18 @@
       <w:pPr>
         <w:pStyle w:val="Heading3"/>
       </w:pPr>
-      <w:bookmarkStart w:id="8" w:name="_daggcm5hj7sa" w:colFirst="0" w:colLast="0"/>
-      <w:bookmarkEnd w:id="8"/>
+      <w:bookmarkStart w:id="7" w:name="_daggcm5hj7sa" w:colFirst="0" w:colLast="0"/>
+      <w:bookmarkEnd w:id="7"/>
       <w:r>
         <w:t>Plan</w:t>
       </w:r>
     </w:p>
     <w:p>
       <w:r>
-        <w:t xml:space="preserve">Your robot will need to perform a series of actions to solve the problem. At the end of the Imagine step, your teacher may have given you an opportunity to try to manually control the robotic arm using the “Give it a go” button on the Imagine step. If you haven’t done this yet, here is a link to try it out for yourself: </w:t>
+        <w:t xml:space="preserve">Your robot will need to perform a series of actions to solve the problem. At the end of the Imagine step, your teacher may have given you an opportunity to try to manually control the robotic arm using the “Give it a go” button on the Imagine step. </w:t>
+      </w:r>
+      <w:r>
+        <w:t xml:space="preserve">If you haven’t done this yet, here is a link to try it out for yourself: </w:t>
       </w:r>
       <w:hyperlink r:id="rId9">
         <w:r>
@@ -645,12 +691,45 @@
     </w:p>
     <w:p>
       <w:r>
-        <w:t>When manually controlling the robot, you should be thinking about three things at all times: what decisions am I making, what information am I using to make these decisions, and what actions am I performing based on my decisions.</w:t>
-      </w:r>
-    </w:p>
-    <w:p>
-      <w:r>
-        <w:t>In this Project, you will be automating the action part of this process. You will construct a program that will tell MagneBot what actions to perform in what order. MagneBot will not think for itself; it will always do exactly what you tell it. You, therefore, need to think about any problems that the robot might encounter in advance and account for them in your code.</w:t>
+        <w:t xml:space="preserve">When manually controlling the robot, you should be </w:t>
+      </w:r>
+      <w:proofErr w:type="gramStart"/>
+      <w:r>
+        <w:t xml:space="preserve">thinking </w:t>
+      </w:r>
+      <w:r>
+        <w:t>about three things at all times</w:t>
+      </w:r>
+      <w:proofErr w:type="gramEnd"/>
+      <w:r>
+        <w:t>: what decisions am I making, what information am I using to make these decisions, and what actions am I performing based on my decisions.</w:t>
+      </w:r>
+    </w:p>
+    <w:p>
+      <w:r>
+        <w:t>In this Project, you will be automating the action part of this process. You will cons</w:t>
+      </w:r>
+      <w:r>
+        <w:t xml:space="preserve">truct a program that will tell </w:t>
+      </w:r>
+      <w:proofErr w:type="spellStart"/>
+      <w:r>
+        <w:t>MagneBot</w:t>
+      </w:r>
+      <w:proofErr w:type="spellEnd"/>
+      <w:r>
+        <w:t xml:space="preserve"> what actions to perform in what order. </w:t>
+      </w:r>
+      <w:proofErr w:type="spellStart"/>
+      <w:r>
+        <w:t>MagneBot</w:t>
+      </w:r>
+      <w:proofErr w:type="spellEnd"/>
+      <w:r>
+        <w:t xml:space="preserve"> will not think for itself; it will always do exactly what you tell it. You, therefore, need to think about any problems that the robot might encounter in advance and ac</w:t>
+      </w:r>
+      <w:r>
+        <w:t>count for them in your code.</w:t>
       </w:r>
     </w:p>
     <w:p>
@@ -672,7 +751,13 @@
         <w:rPr>
           <w:rFonts w:ascii="Poppins SemiBold" w:eastAsia="Poppins SemiBold" w:hAnsi="Poppins SemiBold" w:cs="Poppins SemiBold"/>
         </w:rPr>
-        <w:t>Do the rubbish bags always have to be in the centre of the magnetic sphere to pick them up? What would happen if they were on the edge of the sphere (half inside)?</w:t>
+        <w:t>Do the rubbish bags always have to be in</w:t>
+      </w:r>
+      <w:r>
+        <w:rPr>
+          <w:rFonts w:ascii="Poppins SemiBold" w:eastAsia="Poppins SemiBold" w:hAnsi="Poppins SemiBold" w:cs="Poppins SemiBold"/>
+        </w:rPr>
+        <w:t xml:space="preserve"> the centre of the magnetic sphere to pick them up? What would happen if they were on the edge of the sphere (half inside)?</w:t>
       </w:r>
     </w:p>
     <w:tbl>
@@ -798,12 +883,79 @@
         <w:rPr>
           <w:rFonts w:ascii="Poppins SemiBold" w:eastAsia="Poppins SemiBold" w:hAnsi="Poppins SemiBold" w:cs="Poppins SemiBold"/>
         </w:rPr>
-        <w:t>If we encounter a situation where we can’t move the magnetic sphere from point a to point b in one straight-line movement (for example, because there is an obstacle in the way), what should we do?</w:t>
+        <w:t>Did you try to pick up and drop multiple bags into the bin at once? If you did, describe what happened below, explain why you think it is happening, and describe how we could avoid this problem.</w:t>
       </w:r>
     </w:p>
     <w:tbl>
       <w:tblPr>
         <w:tblStyle w:val="a7"/>
+        <w:tblW w:w="10054" w:type="dxa"/>
+        <w:tblInd w:w="820" w:type="dxa"/>
+        <w:tblBorders>
+          <w:top w:val="single" w:sz="8" w:space="0" w:color="000000"/>
+          <w:left w:val="single" w:sz="8" w:space="0" w:color="000000"/>
+          <w:bottom w:val="single" w:sz="8" w:space="0" w:color="000000"/>
+          <w:right w:val="single" w:sz="8" w:space="0" w:color="000000"/>
+          <w:insideH w:val="single" w:sz="8" w:space="0" w:color="000000"/>
+          <w:insideV w:val="single" w:sz="8" w:space="0" w:color="000000"/>
+        </w:tblBorders>
+        <w:tblLayout w:type="fixed"/>
+        <w:tblLook w:val="0600" w:firstRow="0" w:lastRow="0" w:firstColumn="0" w:lastColumn="0" w:noHBand="1" w:noVBand="1"/>
+      </w:tblPr>
+      <w:tblGrid>
+        <w:gridCol w:w="10054"/>
+      </w:tblGrid>
+      <w:tr>
+        <w:trPr>
+          <w:trHeight w:val="1755"/>
+        </w:trPr>
+        <w:tc>
+          <w:tcPr>
+            <w:tcW w:w="10054" w:type="dxa"/>
+            <w:shd w:val="clear" w:color="auto" w:fill="auto"/>
+            <w:tcMar>
+              <w:top w:w="100" w:type="dxa"/>
+              <w:left w:w="100" w:type="dxa"/>
+              <w:bottom w:w="100" w:type="dxa"/>
+              <w:right w:w="100" w:type="dxa"/>
+            </w:tcMar>
+          </w:tcPr>
+          <w:p>
+            <w:pPr>
+              <w:widowControl w:val="0"/>
+              <w:spacing w:after="0" w:line="240" w:lineRule="auto"/>
+            </w:pPr>
+          </w:p>
+        </w:tc>
+      </w:tr>
+    </w:tbl>
+    <w:p>
+      <w:pPr>
+        <w:rPr>
+          <w:rFonts w:ascii="Poppins SemiBold" w:eastAsia="Poppins SemiBold" w:hAnsi="Poppins SemiBold" w:cs="Poppins SemiBold"/>
+        </w:rPr>
+      </w:pPr>
+    </w:p>
+    <w:p>
+      <w:pPr>
+        <w:numPr>
+          <w:ilvl w:val="0"/>
+          <w:numId w:val="1"/>
+        </w:numPr>
+        <w:rPr>
+          <w:rFonts w:ascii="Poppins SemiBold" w:eastAsia="Poppins SemiBold" w:hAnsi="Poppins SemiBold" w:cs="Poppins SemiBold"/>
+        </w:rPr>
+      </w:pPr>
+      <w:r>
+        <w:rPr>
+          <w:rFonts w:ascii="Poppins SemiBold" w:eastAsia="Poppins SemiBold" w:hAnsi="Poppins SemiBold" w:cs="Poppins SemiBold"/>
+        </w:rPr>
+        <w:t>If we encounter a situation where we can’t move the magnetic sphere from point a to point b in one straight-line movement (for example, because there is an obstacle in the way), what should we do?</w:t>
+      </w:r>
+    </w:p>
+    <w:tbl>
+      <w:tblPr>
+        <w:tblStyle w:val="a8"/>
         <w:tblW w:w="10054" w:type="dxa"/>
         <w:tblInd w:w="820" w:type="dxa"/>
         <w:tblBorders>
@@ -863,12 +1015,32 @@
         <w:rPr>
           <w:rFonts w:ascii="Poppins SemiBold" w:eastAsia="Poppins SemiBold" w:hAnsi="Poppins SemiBold" w:cs="Poppins SemiBold"/>
         </w:rPr>
-        <w:t>In the Create step, you will have access to two action blocks: “Move Arm” and “Magnetic Switch”. List the series of actions that we will need to perform to get one of the rubbish bags into a bin, assuming that the arm starts in the default position (you don’t need to provide any coordinates).</w:t>
+        <w:t xml:space="preserve">In the Create step, you will have access to two action blocks: “Move Arm” and “Magnetic Switch”. List the series of actions that we will need to perform to get one of the rubbish bags into a bin, </w:t>
+      </w:r>
+      <w:proofErr w:type="gramStart"/>
+      <w:r>
+        <w:rPr>
+          <w:rFonts w:ascii="Poppins SemiBold" w:eastAsia="Poppins SemiBold" w:hAnsi="Poppins SemiBold" w:cs="Poppins SemiBold"/>
+        </w:rPr>
+        <w:t>assuming that</w:t>
+      </w:r>
+      <w:proofErr w:type="gramEnd"/>
+      <w:r>
+        <w:rPr>
+          <w:rFonts w:ascii="Poppins SemiBold" w:eastAsia="Poppins SemiBold" w:hAnsi="Poppins SemiBold" w:cs="Poppins SemiBold"/>
+        </w:rPr>
+        <w:t xml:space="preserve"> the arm starts in the default position (you do</w:t>
+      </w:r>
+      <w:r>
+        <w:rPr>
+          <w:rFonts w:ascii="Poppins SemiBold" w:eastAsia="Poppins SemiBold" w:hAnsi="Poppins SemiBold" w:cs="Poppins SemiBold"/>
+        </w:rPr>
+        <w:t>n’t need to provide any coordinates).</w:t>
       </w:r>
     </w:p>
     <w:tbl>
       <w:tblPr>
-        <w:tblStyle w:val="a8"/>
+        <w:tblStyle w:val="a9"/>
         <w:tblW w:w="10054" w:type="dxa"/>
         <w:tblInd w:w="820" w:type="dxa"/>
         <w:tblBorders>
@@ -914,25 +1086,39 @@
       <w:pPr>
         <w:pStyle w:val="Heading3"/>
       </w:pPr>
-      <w:bookmarkStart w:id="9" w:name="_hyopykmsfr98" w:colFirst="0" w:colLast="0"/>
-      <w:bookmarkEnd w:id="9"/>
+      <w:bookmarkStart w:id="8" w:name="_hyopykmsfr98" w:colFirst="0" w:colLast="0"/>
+      <w:bookmarkEnd w:id="8"/>
       <w:r>
         <w:t>Code</w:t>
       </w:r>
     </w:p>
     <w:p>
       <w:r>
-        <w:t>You can now return to the platform and create your answer as part of the Code step. Make sure that you refer back to the Research and Plan content in your learning journal or the platform whenever you get stuck!</w:t>
-      </w:r>
-    </w:p>
-    <w:p>
-      <w:r>
-        <w:t>When you have finished with Code, add a screenshot of your final solution below showing the success screen as well as either the Flow or text code. Then, write a brief explanation of how it works, including any problems that you encountered along the way and how you overcame them:</w:t>
+        <w:t xml:space="preserve">You can now return to the platform and create your answer as part of the Code step. Make sure that you </w:t>
+      </w:r>
+      <w:proofErr w:type="gramStart"/>
+      <w:r>
+        <w:t>refer back</w:t>
+      </w:r>
+      <w:proofErr w:type="gramEnd"/>
+      <w:r>
+        <w:t xml:space="preserve"> to the Research and Plan content in your learning journal or the platform whenever you get stuck</w:t>
+      </w:r>
+      <w:r>
+        <w:t>!</w:t>
+      </w:r>
+    </w:p>
+    <w:p>
+      <w:r>
+        <w:t>When you have finished with Code, add a screenshot of your final solution below showing the success screen as well as either the Flow or text code. Then, write a brief explanation of how it works, including any problems that you encountered along the way</w:t>
+      </w:r>
+      <w:r>
+        <w:t xml:space="preserve"> and how you overcame them:</w:t>
       </w:r>
     </w:p>
     <w:tbl>
       <w:tblPr>
-        <w:tblStyle w:val="a9"/>
+        <w:tblStyle w:val="aa"/>
         <w:tblW w:w="10774" w:type="dxa"/>
         <w:tblBorders>
           <w:top w:val="single" w:sz="8" w:space="0" w:color="000000"/>
@@ -985,8 +1171,8 @@
       <w:pPr>
         <w:pStyle w:val="Heading1"/>
       </w:pPr>
-      <w:bookmarkStart w:id="10" w:name="_agfbq3dcdg8o" w:colFirst="0" w:colLast="0"/>
-      <w:bookmarkEnd w:id="10"/>
+      <w:bookmarkStart w:id="9" w:name="_agfbq3dcdg8o" w:colFirst="0" w:colLast="0"/>
+      <w:bookmarkEnd w:id="9"/>
       <w:r>
         <w:t>Step 4: Improve</w:t>
       </w:r>
@@ -998,7 +1184,7 @@
     </w:p>
     <w:tbl>
       <w:tblPr>
-        <w:tblStyle w:val="aa"/>
+        <w:tblStyle w:val="ab"/>
         <w:tblW w:w="10774" w:type="dxa"/>
         <w:tblBorders>
           <w:top w:val="single" w:sz="8" w:space="0" w:color="000000"/>
@@ -1044,8 +1230,8 @@
       <w:pPr>
         <w:pStyle w:val="Heading1"/>
       </w:pPr>
-      <w:bookmarkStart w:id="11" w:name="_ddd9vsefnkge" w:colFirst="0" w:colLast="0"/>
-      <w:bookmarkEnd w:id="11"/>
+      <w:bookmarkStart w:id="10" w:name="_ddd9vsefnkge" w:colFirst="0" w:colLast="0"/>
+      <w:bookmarkEnd w:id="10"/>
       <w:r>
         <w:t>Step 5: Review</w:t>
       </w:r>
@@ -1063,59 +1249,15 @@
         </w:numPr>
       </w:pPr>
       <w:r>
-        <w:t>If you had more time available, how could you potentially improve your solution? If your solution to the Create step didn’t work, try and explain why.</w:t>
-      </w:r>
-    </w:p>
-    <w:tbl>
-      <w:tblPr>
-        <w:tblStyle w:val="ab"/>
-        <w:tblW w:w="10054" w:type="dxa"/>
-        <w:tblInd w:w="820" w:type="dxa"/>
-        <w:tblBorders>
-          <w:top w:val="single" w:sz="8" w:space="0" w:color="000000"/>
-          <w:left w:val="single" w:sz="8" w:space="0" w:color="000000"/>
-          <w:bottom w:val="single" w:sz="8" w:space="0" w:color="000000"/>
-          <w:right w:val="single" w:sz="8" w:space="0" w:color="000000"/>
-          <w:insideH w:val="single" w:sz="8" w:space="0" w:color="000000"/>
-          <w:insideV w:val="single" w:sz="8" w:space="0" w:color="000000"/>
-        </w:tblBorders>
-        <w:tblLayout w:type="fixed"/>
-        <w:tblLook w:val="0600" w:firstRow="0" w:lastRow="0" w:firstColumn="0" w:lastColumn="0" w:noHBand="1" w:noVBand="1"/>
-      </w:tblPr>
-      <w:tblGrid>
-        <w:gridCol w:w="10054"/>
-      </w:tblGrid>
-      <w:tr>
-        <w:tc>
-          <w:tcPr>
-            <w:tcW w:w="10054" w:type="dxa"/>
-            <w:shd w:val="clear" w:color="auto" w:fill="auto"/>
-            <w:tcMar>
-              <w:top w:w="100" w:type="dxa"/>
-              <w:left w:w="100" w:type="dxa"/>
-              <w:bottom w:w="100" w:type="dxa"/>
-              <w:right w:w="100" w:type="dxa"/>
-            </w:tcMar>
-          </w:tcPr>
-          <w:p>
-            <w:pPr>
-              <w:widowControl w:val="0"/>
-              <w:spacing w:after="0" w:line="240" w:lineRule="auto"/>
-            </w:pPr>
-          </w:p>
-        </w:tc>
-      </w:tr>
-    </w:tbl>
-    <w:p/>
-    <w:p>
-      <w:pPr>
-        <w:numPr>
-          <w:ilvl w:val="0"/>
-          <w:numId w:val="3"/>
-        </w:numPr>
-      </w:pPr>
-      <w:r>
-        <w:t>Think about what you achieved during the project. What are you most proud of?</w:t>
+        <w:t xml:space="preserve">If you had more time available, how could you potentially improve your solution? If your solution to the Create step didn’t work, </w:t>
+      </w:r>
+      <w:proofErr w:type="gramStart"/>
+      <w:r>
+        <w:t>try</w:t>
+      </w:r>
+      <w:proofErr w:type="gramEnd"/>
+      <w:r>
+        <w:t xml:space="preserve"> and explain why.</w:t>
       </w:r>
     </w:p>
     <w:tbl>
@@ -1158,11 +1300,7 @@
         </w:tc>
       </w:tr>
     </w:tbl>
-    <w:p>
-      <w:pPr>
-        <w:ind w:left="720"/>
-      </w:pPr>
-    </w:p>
+    <w:p/>
     <w:p>
       <w:pPr>
         <w:numPr>
@@ -1171,16 +1309,10 @@
         </w:numPr>
       </w:pPr>
       <w:r>
-        <w:t xml:space="preserve">Think about the parts of the project that didn’t go well. List up to </w:t>
-      </w:r>
-      <w:r>
-        <w:rPr>
-          <w:b/>
-        </w:rPr>
-        <w:t xml:space="preserve">three </w:t>
-      </w:r>
-      <w:r>
-        <w:t>of them below. If nothing went bad, think about things that you could have done better.</w:t>
+        <w:t xml:space="preserve">Think </w:t>
+      </w:r>
+      <w:r>
+        <w:t>about what you achieved during the project. What are you most proud of?</w:t>
       </w:r>
     </w:p>
     <w:tbl>
@@ -1224,9 +1356,9 @@
       </w:tr>
     </w:tbl>
     <w:p>
-      <w:r>
-        <w:tab/>
-      </w:r>
+      <w:pPr>
+        <w:ind w:left="720"/>
+      </w:pPr>
     </w:p>
     <w:p>
       <w:pPr>
@@ -1236,21 +1368,86 @@
         </w:numPr>
       </w:pPr>
       <w:r>
-        <w:t xml:space="preserve">Choose </w:t>
+        <w:t xml:space="preserve">Think about the parts of the project that didn’t go well. List up to </w:t>
       </w:r>
       <w:r>
         <w:rPr>
           <w:b/>
         </w:rPr>
-        <w:t>one</w:t>
-      </w:r>
-      <w:r>
-        <w:t xml:space="preserve"> from question 4. Why do you think it didn’t go well? If you were going to redo this Project, what would you do differently to avoid this negative?</w:t>
+        <w:t xml:space="preserve">three </w:t>
+      </w:r>
+      <w:r>
+        <w:t>of them below. If nothing went bad, think about things that you could have done better.</w:t>
       </w:r>
     </w:p>
     <w:tbl>
       <w:tblPr>
         <w:tblStyle w:val="ae"/>
+        <w:tblW w:w="10054" w:type="dxa"/>
+        <w:tblInd w:w="820" w:type="dxa"/>
+        <w:tblBorders>
+          <w:top w:val="single" w:sz="8" w:space="0" w:color="000000"/>
+          <w:left w:val="single" w:sz="8" w:space="0" w:color="000000"/>
+          <w:bottom w:val="single" w:sz="8" w:space="0" w:color="000000"/>
+          <w:right w:val="single" w:sz="8" w:space="0" w:color="000000"/>
+          <w:insideH w:val="single" w:sz="8" w:space="0" w:color="000000"/>
+          <w:insideV w:val="single" w:sz="8" w:space="0" w:color="000000"/>
+        </w:tblBorders>
+        <w:tblLayout w:type="fixed"/>
+        <w:tblLook w:val="0600" w:firstRow="0" w:lastRow="0" w:firstColumn="0" w:lastColumn="0" w:noHBand="1" w:noVBand="1"/>
+      </w:tblPr>
+      <w:tblGrid>
+        <w:gridCol w:w="10054"/>
+      </w:tblGrid>
+      <w:tr>
+        <w:tc>
+          <w:tcPr>
+            <w:tcW w:w="10054" w:type="dxa"/>
+            <w:shd w:val="clear" w:color="auto" w:fill="auto"/>
+            <w:tcMar>
+              <w:top w:w="100" w:type="dxa"/>
+              <w:left w:w="100" w:type="dxa"/>
+              <w:bottom w:w="100" w:type="dxa"/>
+              <w:right w:w="100" w:type="dxa"/>
+            </w:tcMar>
+          </w:tcPr>
+          <w:p>
+            <w:pPr>
+              <w:widowControl w:val="0"/>
+              <w:spacing w:after="0" w:line="240" w:lineRule="auto"/>
+            </w:pPr>
+          </w:p>
+        </w:tc>
+      </w:tr>
+    </w:tbl>
+    <w:p>
+      <w:r>
+        <w:tab/>
+      </w:r>
+    </w:p>
+    <w:p>
+      <w:pPr>
+        <w:numPr>
+          <w:ilvl w:val="0"/>
+          <w:numId w:val="3"/>
+        </w:numPr>
+      </w:pPr>
+      <w:r>
+        <w:t xml:space="preserve">Choose </w:t>
+      </w:r>
+      <w:r>
+        <w:rPr>
+          <w:b/>
+        </w:rPr>
+        <w:t>one</w:t>
+      </w:r>
+      <w:r>
+        <w:t xml:space="preserve"> from question 4. Why do you think it didn’t go well? If you were going to redo this Project, what would you do differently to avoid this negative?</w:t>
+      </w:r>
+    </w:p>
+    <w:tbl>
+      <w:tblPr>
+        <w:tblStyle w:val="af"/>
         <w:tblW w:w="10054" w:type="dxa"/>
         <w:tblInd w:w="820" w:type="dxa"/>
         <w:tblBorders>
@@ -1302,9 +1499,9 @@
 <file path=word/numbering.xml><?xml version="1.0" encoding="utf-8"?>
 <w:numbering xmlns:wpc="http://schemas.microsoft.com/office/word/2010/wordprocessingCanvas" xmlns:cx="http://schemas.microsoft.com/office/drawing/2014/chartex" xmlns:cx1="http://schemas.microsoft.com/office/drawing/2015/9/8/chartex" xmlns:cx2="http://schemas.microsoft.com/office/drawing/2015/10/21/chartex" xmlns:cx3="http://schemas.microsoft.com/office/drawing/2016/5/9/chartex" xmlns:cx4="http://schemas.microsoft.com/office/drawing/2016/5/10/chartex" xmlns:cx5="http://schemas.microsoft.com/office/drawing/2016/5/11/chartex" xmlns:cx6="http://schemas.microsoft.com/office/drawing/2016/5/12/chartex" xmlns:cx7="http://schemas.microsoft.com/office/drawing/2016/5/13/chartex" xmlns:cx8="http://schemas.microsoft.com/office/drawing/2016/5/14/chartex" xmlns:mc="http://schemas.openxmlformats.org/markup-compatibility/2006" xmlns:aink="http://schemas.microsoft.com/office/drawing/2016/ink" xmlns:am3d="http://schemas.microsoft.com/office/drawing/2017/model3d" xmlns:o="urn:schemas-microsoft-com:office:office" xmlns:r="http://schemas.openxmlformats.org/officeDocument/2006/relationships" xmlns:m="http://schemas.openxmlformats.org/officeDocument/2006/math" xmlns:v="urn:schemas-microsoft-com:vml" xmlns:wp14="http://schemas.microsoft.com/office/word/2010/wordprocessingDrawing" xmlns:wp="http://schemas.openxmlformats.org/drawingml/2006/wordprocessingDrawing" xmlns:w10="urn:schemas-microsoft-com:office:word" xmlns:w="http://schemas.openxmlformats.org/wordprocessingml/2006/main" xmlns:w14="http://schemas.microsoft.com/office/word/2010/wordml" xmlns:w15="http://schemas.microsoft.com/office/word/2012/wordml" xmlns:w16cex="http://schemas.microsoft.com/office/word/2018/wordml/cex" xmlns:w16cid="http://schemas.microsoft.com/office/word/2016/wordml/cid" xmlns:w16="http://schemas.microsoft.com/office/word/2018/wordml" xmlns:w16se="http://schemas.microsoft.com/office/word/2015/wordml/symex" xmlns:wpg="http://schemas.microsoft.com/office/word/2010/wordprocessingGroup" xmlns:wpi="http://schemas.microsoft.com/office/word/2010/wordprocessingInk" xmlns:wne="http://schemas.microsoft.com/office/word/2006/wordml" xmlns:wps="http://schemas.microsoft.com/office/word/2010/wordprocessingShape" mc:Ignorable="w14 w15 w16se w16cid w16 w16cex wp14">
   <w:abstractNum w:abstractNumId="0" w15:restartNumberingAfterBreak="0">
-    <w:nsid w:val="24603292"/>
+    <w:nsid w:val="09775CE7"/>
     <w:multiLevelType w:val="multilevel"/>
-    <w:tmpl w:val="991AE946"/>
+    <w:tmpl w:val="B986E5F8"/>
     <w:lvl w:ilvl="0">
       <w:start w:val="1"/>
       <w:numFmt w:val="decimal"/>
@@ -1415,9 +1612,9 @@
     </w:lvl>
   </w:abstractNum>
   <w:abstractNum w:abstractNumId="1" w15:restartNumberingAfterBreak="0">
-    <w:nsid w:val="25B134CC"/>
+    <w:nsid w:val="4C192199"/>
     <w:multiLevelType w:val="multilevel"/>
-    <w:tmpl w:val="75328F28"/>
+    <w:tmpl w:val="57F02746"/>
     <w:lvl w:ilvl="0">
       <w:start w:val="1"/>
       <w:numFmt w:val="decimal"/>
@@ -1528,9 +1725,9 @@
     </w:lvl>
   </w:abstractNum>
   <w:abstractNum w:abstractNumId="2" w15:restartNumberingAfterBreak="0">
-    <w:nsid w:val="3E4A6DA0"/>
+    <w:nsid w:val="54503CB2"/>
     <w:multiLevelType w:val="multilevel"/>
-    <w:tmpl w:val="AED466F6"/>
+    <w:tmpl w:val="7982DF0E"/>
     <w:lvl w:ilvl="0">
       <w:start w:val="1"/>
       <w:numFmt w:val="decimal"/>
@@ -1641,9 +1838,9 @@
     </w:lvl>
   </w:abstractNum>
   <w:abstractNum w:abstractNumId="3" w15:restartNumberingAfterBreak="0">
-    <w:nsid w:val="71C27EF7"/>
+    <w:nsid w:val="55642EC3"/>
     <w:multiLevelType w:val="multilevel"/>
-    <w:tmpl w:val="38F47872"/>
+    <w:tmpl w:val="73FE64F6"/>
     <w:lvl w:ilvl="0">
       <w:start w:val="4"/>
       <w:numFmt w:val="decimal"/>
@@ -1754,7 +1951,7 @@
     </w:lvl>
   </w:abstractNum>
   <w:num w:numId="1">
-    <w:abstractNumId w:val="0"/>
+    <w:abstractNumId w:val="2"/>
   </w:num>
   <w:num w:numId="2">
     <w:abstractNumId w:val="3"/>
@@ -1763,7 +1960,7 @@
     <w:abstractNumId w:val="1"/>
   </w:num>
   <w:num w:numId="4">
-    <w:abstractNumId w:val="2"/>
+    <w:abstractNumId w:val="0"/>
   </w:num>
 </w:numbering>
 </file>
@@ -2553,6 +2750,19 @@
       </w:tblCellMar>
     </w:tblPr>
   </w:style>
+  <w:style w:type="table" w:customStyle="1" w:styleId="af">
+    <w:basedOn w:val="TableNormal"/>
+    <w:tblPr>
+      <w:tblStyleRowBandSize w:val="1"/>
+      <w:tblStyleColBandSize w:val="1"/>
+      <w:tblCellMar>
+        <w:top w:w="100" w:type="dxa"/>
+        <w:left w:w="100" w:type="dxa"/>
+        <w:bottom w:w="100" w:type="dxa"/>
+        <w:right w:w="100" w:type="dxa"/>
+      </w:tblCellMar>
+    </w:tblPr>
+  </w:style>
 </w:styles>
 </file>
 

</xml_diff>

<commit_message>
Updated "how-tos" for AimBot and Send It
</commit_message>
<xml_diff>
--- a/public/magnebot/files/learning-journal-magnebot.docx
+++ b/public/magnebot/files/learning-journal-magnebot.docx
@@ -12,16 +12,16 @@
           <w:noProof/>
         </w:rPr>
         <w:drawing>
-          <wp:inline distT="114300" distB="114300" distL="114300" distR="114300" wp14:anchorId="6E13DBA9" wp14:editId="0ADEDFD4">
+          <wp:inline distT="114300" distB="114300" distL="114300" distR="114300" wp14:anchorId="0940135B" wp14:editId="7A333211">
             <wp:extent cx="3855600" cy="1080000"/>
             <wp:effectExtent l="0" t="0" r="0" b="0"/>
-            <wp:docPr id="3" name="image2.png"/>
+            <wp:docPr id="3" name="image3.png"/>
             <wp:cNvGraphicFramePr/>
             <a:graphic xmlns:a="http://schemas.openxmlformats.org/drawingml/2006/main">
               <a:graphicData uri="http://schemas.openxmlformats.org/drawingml/2006/picture">
                 <pic:pic xmlns:pic="http://schemas.openxmlformats.org/drawingml/2006/picture">
                   <pic:nvPicPr>
-                    <pic:cNvPr id="0" name="image2.png"/>
+                    <pic:cNvPr id="0" name="image3.png"/>
                     <pic:cNvPicPr preferRelativeResize="0"/>
                   </pic:nvPicPr>
                   <pic:blipFill>
@@ -154,8 +154,8 @@
       <w:pPr>
         <w:pStyle w:val="Heading1"/>
         <w:rPr>
-          <w:sz w:val="22"/>
-          <w:szCs w:val="22"/>
+          <w:sz w:val="28"/>
+          <w:szCs w:val="28"/>
         </w:rPr>
       </w:pPr>
       <w:bookmarkStart w:id="0" w:name="_phqi63vp370z" w:colFirst="0" w:colLast="0"/>
@@ -516,7 +516,25 @@
     </w:p>
     <w:p>
       <w:r>
-        <w:t xml:space="preserve">As a group, select ONE of the Imagine modules at </w:t>
+        <w:t xml:space="preserve">As a group, select EITHER the </w:t>
+      </w:r>
+      <w:r>
+        <w:rPr>
+          <w:rFonts w:ascii="Poppins SemiBold" w:eastAsia="Poppins SemiBold" w:hAnsi="Poppins SemiBold" w:cs="Poppins SemiBold"/>
+        </w:rPr>
+        <w:t>Intro to recycling</w:t>
+      </w:r>
+      <w:r>
+        <w:t xml:space="preserve"> module or the </w:t>
+      </w:r>
+      <w:r>
+        <w:rPr>
+          <w:rFonts w:ascii="Poppins SemiBold" w:eastAsia="Poppins SemiBold" w:hAnsi="Poppins SemiBold" w:cs="Poppins SemiBold"/>
+        </w:rPr>
+        <w:t>Intro to robotics</w:t>
+      </w:r>
+      <w:r>
+        <w:t xml:space="preserve"> module at </w:t>
       </w:r>
       <w:hyperlink r:id="rId7">
         <w:r>
@@ -524,14 +542,7 @@
             <w:color w:val="1155CC"/>
             <w:u w:val="single"/>
           </w:rPr>
-          <w:t>https://app.createbase.co.nz/project/mag</w:t>
-        </w:r>
-        <w:r>
-          <w:rPr>
-            <w:color w:val="1155CC"/>
-            <w:u w:val="single"/>
-          </w:rPr>
-          <w:t>nebot/imagine</w:t>
+          <w:t>https://app.createbase.co.nz/project/magnebot/imagine</w:t>
         </w:r>
       </w:hyperlink>
       <w:r>
@@ -543,10 +554,10 @@
       </w:r>
       <w:proofErr w:type="gramEnd"/>
       <w:r>
-        <w:t xml:space="preserve"> your answers as a team, but make sure that every member writes a summary in their own learning journal in the box below. Bullet points and incomplete sentences are acceptable. If you finish early, your teacher may </w:t>
-      </w:r>
-      <w:r>
-        <w:t>ask you to complete the second module as well.</w:t>
+        <w:t xml:space="preserve"> your answers as a team, but make sure that every member writes a summary in their own learning journal </w:t>
+      </w:r>
+      <w:r>
+        <w:t>in the box below. Bullet points and incomplete sentences are acceptable. If you finish early, your teacher may ask you to complete the second module as well.</w:t>
       </w:r>
     </w:p>
     <w:tbl>
@@ -569,7 +580,7 @@
       </w:tblGrid>
       <w:tr>
         <w:trPr>
-          <w:trHeight w:val="12465"/>
+          <w:trHeight w:val="9210"/>
         </w:trPr>
         <w:tc>
           <w:tcPr>
@@ -606,13 +617,68 @@
     </w:tbl>
     <w:p/>
     <w:p>
+      <w:r>
+        <w:t xml:space="preserve">Once you have finished, check out the content in the </w:t>
+      </w:r>
+      <w:r>
+        <w:rPr>
+          <w:rFonts w:ascii="Poppins SemiBold" w:eastAsia="Poppins SemiBold" w:hAnsi="Poppins SemiBold" w:cs="Poppins SemiBold"/>
+        </w:rPr>
+        <w:t xml:space="preserve">How to </w:t>
+      </w:r>
+      <w:proofErr w:type="spellStart"/>
+      <w:r>
+        <w:rPr>
+          <w:rFonts w:ascii="Poppins SemiBold" w:eastAsia="Poppins SemiBold" w:hAnsi="Poppins SemiBold" w:cs="Poppins SemiBold"/>
+        </w:rPr>
+        <w:t>MagneBot</w:t>
+      </w:r>
+      <w:proofErr w:type="spellEnd"/>
+      <w:r>
+        <w:t xml:space="preserve"> module, then press the green </w:t>
+      </w:r>
+      <w:r>
+        <w:rPr>
+          <w:rFonts w:ascii="Poppins SemiBold" w:eastAsia="Poppins SemiBold" w:hAnsi="Poppins SemiBold" w:cs="Poppins SemiBold"/>
+        </w:rPr>
+        <w:t>Give it a go</w:t>
+      </w:r>
+      <w:r>
+        <w:t xml:space="preserve"> button in the bottom left-hand corner of the platform to control the robotic arm manually. </w:t>
+      </w:r>
+    </w:p>
+    <w:p>
+      <w:r>
+        <w:t xml:space="preserve">When manually controlling the robot, you should be </w:t>
+      </w:r>
+      <w:proofErr w:type="gramStart"/>
+      <w:r>
+        <w:t>th</w:t>
+      </w:r>
+      <w:r>
+        <w:t>inking about three things at all times</w:t>
+      </w:r>
+      <w:proofErr w:type="gramEnd"/>
+      <w:r>
+        <w:t>: what decisions am I making, what information am I using to make these decisions, and what actions am I performing based on my decisions.</w:t>
+      </w:r>
+    </w:p>
+    <w:p>
+      <w:r>
+        <w:t>Keep going until you have gained an understanding of the simulation as you will</w:t>
+      </w:r>
+      <w:r>
+        <w:t xml:space="preserve"> be working with it for the remainder of this Project.</w:t>
+      </w:r>
+    </w:p>
+    <w:p/>
+    <w:p>
       <w:pPr>
         <w:pStyle w:val="Heading1"/>
       </w:pPr>
       <w:bookmarkStart w:id="4" w:name="_qavafd92czfk" w:colFirst="0" w:colLast="0"/>
       <w:bookmarkEnd w:id="4"/>
       <w:r>
-        <w:lastRenderedPageBreak/>
         <w:t>Step 3: Create</w:t>
       </w:r>
     </w:p>
@@ -674,10 +740,10 @@
     </w:p>
     <w:p>
       <w:r>
-        <w:t xml:space="preserve">Your robot will need to perform a series of actions to solve the problem. At the end of the Imagine step, your teacher may have given you an opportunity to try to manually control the robotic arm using the “Give it a go” button on the Imagine step. </w:t>
-      </w:r>
-      <w:r>
-        <w:t xml:space="preserve">If you haven’t done this yet, here is a link to try it out for yourself: </w:t>
+        <w:t>Your robot will need to perform a series of actions to solve the problem.</w:t>
+      </w:r>
+      <w:r>
+        <w:t xml:space="preserve"> At the end of the Imagine step, your teacher may have given you an opportunity to try to manually control the robotic arm using the “Give it a go” button on the Imagine step. If you haven’t done this yet, here is a link to try it out for yourself: </w:t>
       </w:r>
       <w:hyperlink r:id="rId9">
         <w:r>
@@ -695,22 +761,19 @@
       </w:r>
       <w:proofErr w:type="gramStart"/>
       <w:r>
-        <w:t xml:space="preserve">thinking </w:t>
-      </w:r>
-      <w:r>
-        <w:t>about three things at all times</w:t>
+        <w:t>thinking about three things at all times</w:t>
       </w:r>
       <w:proofErr w:type="gramEnd"/>
       <w:r>
-        <w:t>: what decisions am I making, what information am I using to make these decisions, and what actions am I performing based on my decisions.</w:t>
-      </w:r>
-    </w:p>
-    <w:p>
-      <w:r>
-        <w:t>In this Project, you will be automating the action part of this process. You will cons</w:t>
-      </w:r>
-      <w:r>
-        <w:t xml:space="preserve">truct a program that will tell </w:t>
+        <w:t>: what decisions am I making, what information am</w:t>
+      </w:r>
+      <w:r>
+        <w:t xml:space="preserve"> I using to make these decisions, and what actions am I performing based on my decisions.</w:t>
+      </w:r>
+    </w:p>
+    <w:p>
+      <w:r>
+        <w:t xml:space="preserve">In this Project, you will be automating the action part of this process. You will construct a program that will tell </w:t>
       </w:r>
       <w:proofErr w:type="spellStart"/>
       <w:r>
@@ -722,19 +785,22 @@
       </w:r>
       <w:proofErr w:type="spellStart"/>
       <w:r>
-        <w:t>MagneBot</w:t>
+        <w:t>M</w:t>
+      </w:r>
+      <w:r>
+        <w:t>agneBot</w:t>
       </w:r>
       <w:proofErr w:type="spellEnd"/>
       <w:r>
-        <w:t xml:space="preserve"> will not think for itself; it will always do exactly what you tell it. You, therefore, need to think about any problems that the robot might encounter in advance and ac</w:t>
-      </w:r>
-      <w:r>
-        <w:t>count for them in your code.</w:t>
-      </w:r>
-    </w:p>
-    <w:p>
-      <w:r>
-        <w:t>To help you write your code, start out by typing your answers to the following brief questions in the boxes below. You may want to use the manual controls to help answer these questions:</w:t>
+        <w:t xml:space="preserve"> will not think for itself; it will always do exactly what you tell it. You, therefore, need to think about any problems that the robot might encounter in advance and account for them in your code.</w:t>
+      </w:r>
+    </w:p>
+    <w:p>
+      <w:r>
+        <w:t>To help you write your code, start out by typing yo</w:t>
+      </w:r>
+      <w:r>
+        <w:t>ur answers to the following brief questions in the boxes below. You may want to use the manual controls to help answer these questions:</w:t>
       </w:r>
     </w:p>
     <w:p>
@@ -751,13 +817,13 @@
         <w:rPr>
           <w:rFonts w:ascii="Poppins SemiBold" w:eastAsia="Poppins SemiBold" w:hAnsi="Poppins SemiBold" w:cs="Poppins SemiBold"/>
         </w:rPr>
-        <w:t>Do the rubbish bags always have to be in</w:t>
+        <w:t>Do the rubbish bags always have to be in the centre of the magnetic sphere to pick them up? What would happen if they we</w:t>
       </w:r>
       <w:r>
         <w:rPr>
           <w:rFonts w:ascii="Poppins SemiBold" w:eastAsia="Poppins SemiBold" w:hAnsi="Poppins SemiBold" w:cs="Poppins SemiBold"/>
         </w:rPr>
-        <w:t xml:space="preserve"> the centre of the magnetic sphere to pick them up? What would happen if they were on the edge of the sphere (half inside)?</w:t>
+        <w:t>re on the edge of the sphere (half inside)?</w:t>
       </w:r>
     </w:p>
     <w:tbl>
@@ -950,7 +1016,13 @@
         <w:rPr>
           <w:rFonts w:ascii="Poppins SemiBold" w:eastAsia="Poppins SemiBold" w:hAnsi="Poppins SemiBold" w:cs="Poppins SemiBold"/>
         </w:rPr>
-        <w:t>If we encounter a situation where we can’t move the magnetic sphere from point a to point b in one straight-line movement (for example, because there is an obstacle in the way), what should we do?</w:t>
+        <w:t>If we encounter a situation where we can’t move the magnet</w:t>
+      </w:r>
+      <w:r>
+        <w:rPr>
+          <w:rFonts w:ascii="Poppins SemiBold" w:eastAsia="Poppins SemiBold" w:hAnsi="Poppins SemiBold" w:cs="Poppins SemiBold"/>
+        </w:rPr>
+        <w:t>ic sphere from point a to point b in one straight-line movement (for example, because there is an obstacle in the way), what should we do?</w:t>
       </w:r>
     </w:p>
     <w:tbl>
@@ -1110,6 +1182,7 @@
     </w:p>
     <w:p>
       <w:r>
+        <w:lastRenderedPageBreak/>
         <w:t>When you have finished with Code, add a screenshot of your final solution below showing the success screen as well as either the Flow or text code. Then, write a brief explanation of how it works, including any problems that you encountered along the way</w:t>
       </w:r>
       <w:r>
@@ -1309,10 +1382,7 @@
         </w:numPr>
       </w:pPr>
       <w:r>
-        <w:t xml:space="preserve">Think </w:t>
-      </w:r>
-      <w:r>
-        <w:t>about what you achieved during the project. What are you most proud of?</w:t>
+        <w:t>Think about what you achieved during the project. What are you most proud of?</w:t>
       </w:r>
     </w:p>
     <w:tbl>
@@ -1499,9 +1569,9 @@
 <file path=word/numbering.xml><?xml version="1.0" encoding="utf-8"?>
 <w:numbering xmlns:wpc="http://schemas.microsoft.com/office/word/2010/wordprocessingCanvas" xmlns:cx="http://schemas.microsoft.com/office/drawing/2014/chartex" xmlns:cx1="http://schemas.microsoft.com/office/drawing/2015/9/8/chartex" xmlns:cx2="http://schemas.microsoft.com/office/drawing/2015/10/21/chartex" xmlns:cx3="http://schemas.microsoft.com/office/drawing/2016/5/9/chartex" xmlns:cx4="http://schemas.microsoft.com/office/drawing/2016/5/10/chartex" xmlns:cx5="http://schemas.microsoft.com/office/drawing/2016/5/11/chartex" xmlns:cx6="http://schemas.microsoft.com/office/drawing/2016/5/12/chartex" xmlns:cx7="http://schemas.microsoft.com/office/drawing/2016/5/13/chartex" xmlns:cx8="http://schemas.microsoft.com/office/drawing/2016/5/14/chartex" xmlns:mc="http://schemas.openxmlformats.org/markup-compatibility/2006" xmlns:aink="http://schemas.microsoft.com/office/drawing/2016/ink" xmlns:am3d="http://schemas.microsoft.com/office/drawing/2017/model3d" xmlns:o="urn:schemas-microsoft-com:office:office" xmlns:r="http://schemas.openxmlformats.org/officeDocument/2006/relationships" xmlns:m="http://schemas.openxmlformats.org/officeDocument/2006/math" xmlns:v="urn:schemas-microsoft-com:vml" xmlns:wp14="http://schemas.microsoft.com/office/word/2010/wordprocessingDrawing" xmlns:wp="http://schemas.openxmlformats.org/drawingml/2006/wordprocessingDrawing" xmlns:w10="urn:schemas-microsoft-com:office:word" xmlns:w="http://schemas.openxmlformats.org/wordprocessingml/2006/main" xmlns:w14="http://schemas.microsoft.com/office/word/2010/wordml" xmlns:w15="http://schemas.microsoft.com/office/word/2012/wordml" xmlns:w16cex="http://schemas.microsoft.com/office/word/2018/wordml/cex" xmlns:w16cid="http://schemas.microsoft.com/office/word/2016/wordml/cid" xmlns:w16="http://schemas.microsoft.com/office/word/2018/wordml" xmlns:w16se="http://schemas.microsoft.com/office/word/2015/wordml/symex" xmlns:wpg="http://schemas.microsoft.com/office/word/2010/wordprocessingGroup" xmlns:wpi="http://schemas.microsoft.com/office/word/2010/wordprocessingInk" xmlns:wne="http://schemas.microsoft.com/office/word/2006/wordml" xmlns:wps="http://schemas.microsoft.com/office/word/2010/wordprocessingShape" mc:Ignorable="w14 w15 w16se w16cid w16 w16cex wp14">
   <w:abstractNum w:abstractNumId="0" w15:restartNumberingAfterBreak="0">
-    <w:nsid w:val="09775CE7"/>
+    <w:nsid w:val="2B4538A7"/>
     <w:multiLevelType w:val="multilevel"/>
-    <w:tmpl w:val="B986E5F8"/>
+    <w:tmpl w:val="5F9EB3A6"/>
     <w:lvl w:ilvl="0">
       <w:start w:val="1"/>
       <w:numFmt w:val="decimal"/>
@@ -1612,9 +1682,9 @@
     </w:lvl>
   </w:abstractNum>
   <w:abstractNum w:abstractNumId="1" w15:restartNumberingAfterBreak="0">
-    <w:nsid w:val="4C192199"/>
+    <w:nsid w:val="2C3F1963"/>
     <w:multiLevelType w:val="multilevel"/>
-    <w:tmpl w:val="57F02746"/>
+    <w:tmpl w:val="3BFEE64C"/>
     <w:lvl w:ilvl="0">
       <w:start w:val="1"/>
       <w:numFmt w:val="decimal"/>
@@ -1725,9 +1795,9 @@
     </w:lvl>
   </w:abstractNum>
   <w:abstractNum w:abstractNumId="2" w15:restartNumberingAfterBreak="0">
-    <w:nsid w:val="54503CB2"/>
+    <w:nsid w:val="649D1F27"/>
     <w:multiLevelType w:val="multilevel"/>
-    <w:tmpl w:val="7982DF0E"/>
+    <w:tmpl w:val="9D425CAC"/>
     <w:lvl w:ilvl="0">
       <w:start w:val="1"/>
       <w:numFmt w:val="decimal"/>
@@ -1838,9 +1908,9 @@
     </w:lvl>
   </w:abstractNum>
   <w:abstractNum w:abstractNumId="3" w15:restartNumberingAfterBreak="0">
-    <w:nsid w:val="55642EC3"/>
+    <w:nsid w:val="67045F7E"/>
     <w:multiLevelType w:val="multilevel"/>
-    <w:tmpl w:val="73FE64F6"/>
+    <w:tmpl w:val="5A88A2CE"/>
     <w:lvl w:ilvl="0">
       <w:start w:val="4"/>
       <w:numFmt w:val="decimal"/>
@@ -1957,10 +2027,10 @@
     <w:abstractNumId w:val="3"/>
   </w:num>
   <w:num w:numId="3">
-    <w:abstractNumId w:val="1"/>
+    <w:abstractNumId w:val="0"/>
   </w:num>
   <w:num w:numId="4">
-    <w:abstractNumId w:val="0"/>
+    <w:abstractNumId w:val="1"/>
   </w:num>
 </w:numbering>
 </file>

</xml_diff>